<commit_message>
Atualiza documento de visão e revisa TAP
</commit_message>
<xml_diff>
--- a/1. Gerenciamento de Projeto/GP - Termo de abertura do projeto v1.0.docx
+++ b/1. Gerenciamento de Projeto/GP - Termo de abertura do projeto v1.0.docx
@@ -2881,7 +2881,6 @@
               <w:spacing w:line="276" w:lineRule="auto"/>
               <w:jc w:val="left"/>
             </w:pPr>
-            <w:bookmarkStart w:id="26" w:name="_GoBack" w:colFirst="2" w:colLast="2"/>
             <w:r>
               <w:rPr>
                 <w:rtl w:val="0"/>
@@ -2984,7 +2983,6 @@
           </w:p>
         </w:tc>
       </w:tr>
-      <w:bookmarkEnd w:id="26"/>
     </w:tbl>
     <w:p>
       <w:pPr>
@@ -3445,7 +3443,23 @@
         <w:rPr>
           <w:rtl w:val="0"/>
         </w:rPr>
-        <w:t>O prazo para a conclusão do software (estudo de caso) é 20/01/2022 (pré-fixado);</w:t>
+        <w:t xml:space="preserve">O prazo para a conclusão do software (estudo de caso) é </w:t>
+      </w:r>
+      <w:r>
+        <w:rPr>
+          <w:rFonts w:hint="default"/>
+          <w:rtl w:val="0"/>
+          <w:lang w:val="pt-BR"/>
+        </w:rPr>
+        <w:t>31</w:t>
+      </w:r>
+      <w:bookmarkStart w:id="26" w:name="_GoBack"/>
+      <w:bookmarkEnd w:id="26"/>
+      <w:r>
+        <w:rPr>
+          <w:rtl w:val="0"/>
+        </w:rPr>
+        <w:t>/01/2022 (pré-fixado);</w:t>
       </w:r>
     </w:p>
     <w:p>
@@ -6346,12 +6360,6 @@
           <w:insideH w:val="none" w:color="000000" w:sz="0" w:space="0"/>
           <w:insideV w:val="none" w:color="000000" w:sz="0" w:space="0"/>
         </w:tblBorders>
-        <w:tblCellMar>
-          <w:top w:w="0" w:type="dxa"/>
-          <w:left w:w="70" w:type="dxa"/>
-          <w:bottom w:w="0" w:type="dxa"/>
-          <w:right w:w="70" w:type="dxa"/>
-        </w:tblCellMar>
       </w:tblPrEx>
       <w:tc>
         <w:tcPr>

</xml_diff>